<commit_message>
Update for Jacob's comments.
</commit_message>
<xml_diff>
--- a/Pitch Reviews Combined.docx
+++ b/Pitch Reviews Combined.docx
@@ -100,6 +100,21 @@
     </w:p>
     <w:p>
       <w:pPr>
+        <w:numPr>
+          <w:ilvl w:val="1"/>
+          <w:numId w:val="3"/>
+        </w:numPr>
+        <w:rPr>
+          <w:b/>
+          <w:bCs/>
+        </w:rPr>
+      </w:pPr>
+      <w:r>
+        <w:t>Are you tagging just one RNA gene or many to increase your chances that Riboglow-tagged RNA will go to stress granules?</w:t>
+      </w:r>
+    </w:p>
+    <w:p>
+      <w:pPr>
         <w:pStyle w:val="ListParagraph"/>
         <w:numPr>
           <w:ilvl w:val="0"/>
@@ -364,6 +379,51 @@
     </w:p>
     <w:p>
       <w:pPr>
+        <w:numPr>
+          <w:ilvl w:val="1"/>
+          <w:numId w:val="1"/>
+        </w:numPr>
+        <w:rPr>
+          <w:b/>
+          <w:bCs/>
+        </w:rPr>
+      </w:pPr>
+      <w:r>
+        <w:t>You might be able to tune the cell segmentation software to find the granules.</w:t>
+      </w:r>
+    </w:p>
+    <w:p>
+      <w:pPr>
+        <w:numPr>
+          <w:ilvl w:val="2"/>
+          <w:numId w:val="1"/>
+        </w:numPr>
+        <w:rPr>
+          <w:b/>
+          <w:bCs/>
+        </w:rPr>
+      </w:pPr>
+      <w:r>
+        <w:t>Iteration over the segmentation/detection might help to optimize detection.</w:t>
+      </w:r>
+    </w:p>
+    <w:p>
+      <w:pPr>
+        <w:numPr>
+          <w:ilvl w:val="2"/>
+          <w:numId w:val="1"/>
+        </w:numPr>
+        <w:rPr>
+          <w:b/>
+          <w:bCs/>
+        </w:rPr>
+      </w:pPr>
+      <w:r>
+        <w:t>Use some sort of quantitative overlap detection (multiply masks together and find max overlap) in an internal loop for optimization.</w:t>
+      </w:r>
+    </w:p>
+    <w:p>
+      <w:pPr>
         <w:ind w:left="720"/>
       </w:pPr>
     </w:p>
@@ -473,6 +533,21 @@
       <w:proofErr w:type="gramEnd"/>
       <w:r>
         <w:t>.</w:t>
+      </w:r>
+    </w:p>
+    <w:p>
+      <w:pPr>
+        <w:numPr>
+          <w:ilvl w:val="1"/>
+          <w:numId w:val="2"/>
+        </w:numPr>
+        <w:rPr>
+          <w:b/>
+          <w:bCs/>
+        </w:rPr>
+      </w:pPr>
+      <w:r>
+        <w:t>Figure out some quantitative overlap measure so that it can be measured for all items and items above a certain threshold will be kept. (Flag the others in the metadata.)</w:t>
       </w:r>
     </w:p>
     <w:p>

</xml_diff>